<commit_message>
added small manual for twitter menu to documentation
</commit_message>
<xml_diff>
--- a/SocialNetworkAnalyzer_documentation.docx
+++ b/SocialNetworkAnalyzer_documentation.docx
@@ -6,9 +6,11 @@
       <w:pPr>
         <w:pStyle w:val="Title"/>
       </w:pPr>
+      <w:proofErr w:type="spellStart"/>
       <w:r>
         <w:t>SocialNetworkAnalyzer</w:t>
       </w:r>
+      <w:proofErr w:type="spellEnd"/>
     </w:p>
     <w:p>
       <w:pPr>
@@ -49,7 +51,7 @@
                     <a:blip r:embed="rId5" cstate="print">
                       <a:extLst>
                         <a:ext uri="{28A0092B-C50C-407E-A947-70E740481C1C}">
-                          <a14:useLocalDpi xmlns="" xmlns:wpc="http://schemas.microsoft.com/office/word/2010/wordprocessingCanvas" xmlns:mc="http://schemas.openxmlformats.org/markup-compatibility/2006" xmlns:o="urn:schemas-microsoft-com:office:office" xmlns:v="urn:schemas-microsoft-com:vml" xmlns:wp14="http://schemas.microsoft.com/office/word/2010/wordprocessingDrawing" xmlns:w10="urn:schemas-microsoft-com:office:word" xmlns:w="http://schemas.openxmlformats.org/wordprocessingml/2006/main" xmlns:w14="http://schemas.microsoft.com/office/word/2010/wordml" xmlns:wpg="http://schemas.microsoft.com/office/word/2010/wordprocessingGroup" xmlns:wpi="http://schemas.microsoft.com/office/word/2010/wordprocessingInk" xmlns:wps="http://schemas.microsoft.com/office/word/2010/wordprocessingShape" xmlns:a14="http://schemas.microsoft.com/office/drawing/2010/main" val="0"/>
+                          <a14:useLocalDpi xmlns:a14="http://schemas.microsoft.com/office/drawing/2010/main" xmlns:wps="http://schemas.microsoft.com/office/word/2010/wordprocessingShape" xmlns:wpi="http://schemas.microsoft.com/office/word/2010/wordprocessingInk" xmlns:wpg="http://schemas.microsoft.com/office/word/2010/wordprocessingGroup" xmlns:w14="http://schemas.microsoft.com/office/word/2010/wordml" xmlns:w="http://schemas.openxmlformats.org/wordprocessingml/2006/main" xmlns:w10="urn:schemas-microsoft-com:office:word" xmlns:wp14="http://schemas.microsoft.com/office/word/2010/wordprocessingDrawing" xmlns:v="urn:schemas-microsoft-com:vml" xmlns:o="urn:schemas-microsoft-com:office:office" xmlns:mc="http://schemas.openxmlformats.org/markup-compatibility/2006" xmlns:wpc="http://schemas.microsoft.com/office/word/2010/wordprocessingCanvas" xmlns="" val="0"/>
                         </a:ext>
                       </a:extLst>
                     </a:blip>
@@ -122,9 +124,11 @@
           <w:numId w:val="1"/>
         </w:numPr>
       </w:pPr>
+      <w:proofErr w:type="spellStart"/>
       <w:r>
         <w:t>Facebook</w:t>
       </w:r>
+      <w:proofErr w:type="spellEnd"/>
     </w:p>
     <w:p>
       <w:r>
@@ -149,7 +153,17 @@
         <w:t>sub module for authentication and authorization of</w:t>
       </w:r>
       <w:r>
-        <w:t xml:space="preserve"> the application and communicates directly with the api of the service.</w:t>
+        <w:t xml:space="preserve"> the application and communicates directly with the </w:t>
+      </w:r>
+      <w:proofErr w:type="spellStart"/>
+      <w:proofErr w:type="gramStart"/>
+      <w:r>
+        <w:t>api</w:t>
+      </w:r>
+      <w:proofErr w:type="spellEnd"/>
+      <w:proofErr w:type="gramEnd"/>
+      <w:r>
+        <w:t xml:space="preserve"> of the service.</w:t>
       </w:r>
       <w:r>
         <w:t xml:space="preserve"> It also communicates with the </w:t>
@@ -199,10 +213,18 @@
         <w:t>that contains one script that is used only for direct communicatio</w:t>
       </w:r>
       <w:r>
-        <w:t xml:space="preserve">n with the database and </w:t>
-      </w:r>
-      <w:r>
-        <w:t xml:space="preserve"> wrapper sub </w:t>
+        <w:t xml:space="preserve">n with the database </w:t>
+      </w:r>
+      <w:proofErr w:type="gramStart"/>
+      <w:r>
+        <w:t xml:space="preserve">and </w:t>
+      </w:r>
+      <w:r>
+        <w:t xml:space="preserve"> wrapper</w:t>
+      </w:r>
+      <w:proofErr w:type="gramEnd"/>
+      <w:r>
+        <w:t xml:space="preserve"> sub </w:t>
       </w:r>
       <w:r>
         <w:t xml:space="preserve">packages that </w:t>
@@ -237,8 +259,13 @@
           <w:numId w:val="3"/>
         </w:numPr>
       </w:pPr>
-      <w:r>
-        <w:t>Facebook wrapper</w:t>
+      <w:proofErr w:type="spellStart"/>
+      <w:r>
+        <w:t>Facebook</w:t>
+      </w:r>
+      <w:proofErr w:type="spellEnd"/>
+      <w:r>
+        <w:t xml:space="preserve"> wrapper</w:t>
       </w:r>
       <w:r>
         <w:rPr>
@@ -295,7 +322,23 @@
           <w:rFonts w:cs="Arial"/>
           <w:shd w:val="clear" w:color="auto" w:fill="FFFFFF"/>
         </w:rPr>
-        <w:t>s such as Gephi for example.</w:t>
+        <w:t xml:space="preserve">s such as </w:t>
+      </w:r>
+      <w:proofErr w:type="spellStart"/>
+      <w:r>
+        <w:rPr>
+          <w:rFonts w:cs="Arial"/>
+          <w:shd w:val="clear" w:color="auto" w:fill="FFFFFF"/>
+        </w:rPr>
+        <w:t>Gephi</w:t>
+      </w:r>
+      <w:proofErr w:type="spellEnd"/>
+      <w:r>
+        <w:rPr>
+          <w:rFonts w:cs="Arial"/>
+          <w:shd w:val="clear" w:color="auto" w:fill="FFFFFF"/>
+        </w:rPr>
+        <w:t xml:space="preserve"> for example.</w:t>
       </w:r>
     </w:p>
     <w:p>
@@ -351,7 +394,25 @@
           <w:color w:val="auto"/>
           <w:lang w:val="en-US"/>
         </w:rPr>
-        <w:t xml:space="preserve">Resources folder should contain : </w:t>
+        <w:t xml:space="preserve">Resources folder should </w:t>
+      </w:r>
+      <w:proofErr w:type="gramStart"/>
+      <w:r>
+        <w:rPr>
+          <w:rStyle w:val="IntenseEmphasis"/>
+          <w:color w:val="auto"/>
+          <w:lang w:val="en-US"/>
+        </w:rPr>
+        <w:t>contain :</w:t>
+      </w:r>
+      <w:proofErr w:type="gramEnd"/>
+      <w:r>
+        <w:rPr>
+          <w:rStyle w:val="IntenseEmphasis"/>
+          <w:color w:val="auto"/>
+          <w:lang w:val="en-US"/>
+        </w:rPr>
+        <w:t xml:space="preserve"> </w:t>
       </w:r>
     </w:p>
     <w:p>
@@ -428,7 +489,25 @@
           <w:color w:val="auto"/>
           <w:lang w:val="en-US"/>
         </w:rPr>
-        <w:t xml:space="preserve">-twitter_oauth.txt[ </w:t>
+        <w:t>-twitter_</w:t>
+      </w:r>
+      <w:proofErr w:type="gramStart"/>
+      <w:r>
+        <w:rPr>
+          <w:rStyle w:val="IntenseEmphasis"/>
+          <w:color w:val="auto"/>
+          <w:lang w:val="en-US"/>
+        </w:rPr>
+        <w:t>oauth.txt[</w:t>
+      </w:r>
+      <w:proofErr w:type="gramEnd"/>
+      <w:r>
+        <w:rPr>
+          <w:rStyle w:val="IntenseEmphasis"/>
+          <w:color w:val="auto"/>
+          <w:lang w:val="en-US"/>
+        </w:rPr>
+        <w:t xml:space="preserve"> </w:t>
       </w:r>
       <w:r>
         <w:rPr>
@@ -437,34 +516,9 @@
           <w:color w:val="auto"/>
           <w:lang w:val="en-US"/>
         </w:rPr>
-        <w:t>where twitter access token is stored for longterm use</w:t>
-      </w:r>
-      <w:r>
-        <w:rPr>
-          <w:rStyle w:val="IntenseEmphasis"/>
-          <w:color w:val="auto"/>
-          <w:lang w:val="en-US"/>
-        </w:rPr>
-        <w:t>]</w:t>
-      </w:r>
-    </w:p>
-    <w:p>
-      <w:pPr>
-        <w:ind w:left="2880"/>
-        <w:rPr>
-          <w:rStyle w:val="IntenseEmphasis"/>
-          <w:color w:val="auto"/>
-          <w:lang w:val="en-US"/>
-        </w:rPr>
-      </w:pPr>
-      <w:r>
-        <w:rPr>
-          <w:rStyle w:val="IntenseEmphasis"/>
-          <w:color w:val="auto"/>
-          <w:lang w:val="en-US"/>
-        </w:rPr>
-        <w:t xml:space="preserve">-facebook_oath.txt [ </w:t>
-      </w:r>
+        <w:t xml:space="preserve">where twitter access token is stored for </w:t>
+      </w:r>
+      <w:proofErr w:type="spellStart"/>
       <w:r>
         <w:rPr>
           <w:rStyle w:val="IntenseEmphasis"/>
@@ -472,50 +526,9 @@
           <w:color w:val="auto"/>
           <w:lang w:val="en-US"/>
         </w:rPr>
-        <w:t xml:space="preserve">not needed at the moment cause access token is really easy and fast to get on very authorization. Might be considered in the future </w:t>
-      </w:r>
-      <w:r>
-        <w:rPr>
-          <w:rStyle w:val="IntenseEmphasis"/>
-          <w:color w:val="auto"/>
-          <w:lang w:val="en-US"/>
-        </w:rPr>
-        <w:t>]</w:t>
-      </w:r>
-    </w:p>
-    <w:p>
-      <w:pPr>
-        <w:ind w:left="2880"/>
-        <w:rPr>
-          <w:rStyle w:val="IntenseEmphasis"/>
-          <w:color w:val="auto"/>
-          <w:lang w:val="en-US"/>
-        </w:rPr>
-      </w:pPr>
-      <w:r>
-        <w:rPr>
-          <w:rStyle w:val="IntenseEmphasis"/>
-          <w:color w:val="auto"/>
-          <w:lang w:val="en-US"/>
-        </w:rPr>
-        <w:t>-</w:t>
-      </w:r>
-      <w:r>
-        <w:rPr>
-          <w:rStyle w:val="IntenseEmphasis"/>
-          <w:color w:val="auto"/>
-          <w:lang w:val="en-US"/>
-        </w:rPr>
-        <w:t>CC Social media.xlsx</w:t>
-      </w:r>
-      <w:r>
-        <w:rPr>
-          <w:rStyle w:val="IntenseEmphasis"/>
-          <w:color w:val="auto"/>
-          <w:lang w:val="en-US"/>
-        </w:rPr>
-        <w:t xml:space="preserve">[ </w:t>
-      </w:r>
+        <w:t>longterm</w:t>
+      </w:r>
+      <w:proofErr w:type="spellEnd"/>
       <w:r>
         <w:rPr>
           <w:rStyle w:val="IntenseEmphasis"/>
@@ -523,7 +536,7 @@
           <w:color w:val="auto"/>
           <w:lang w:val="en-US"/>
         </w:rPr>
-        <w:t>temporary list with pages from facebook :: optional</w:t>
+        <w:t xml:space="preserve"> use</w:t>
       </w:r>
       <w:r>
         <w:rPr>
@@ -536,71 +549,177 @@
     </w:p>
     <w:p>
       <w:pPr>
+        <w:ind w:left="2880"/>
         <w:rPr>
           <w:rStyle w:val="IntenseEmphasis"/>
           <w:color w:val="auto"/>
-        </w:rPr>
-      </w:pPr>
-      <w:r>
-        <w:rPr>
-          <w:rStyle w:val="IntenseEmphasis"/>
-        </w:rPr>
-        <w:tab/>
-      </w:r>
+          <w:lang w:val="en-US"/>
+        </w:rPr>
+      </w:pPr>
       <w:r>
         <w:rPr>
           <w:rStyle w:val="IntenseEmphasis"/>
           <w:color w:val="auto"/>
-        </w:rPr>
-        <w:t>config.py   [</w:t>
+          <w:lang w:val="en-US"/>
+        </w:rPr>
+        <w:t xml:space="preserve">-facebook_oath.txt </w:t>
+      </w:r>
+      <w:proofErr w:type="gramStart"/>
+      <w:r>
+        <w:rPr>
+          <w:rStyle w:val="IntenseEmphasis"/>
+          <w:color w:val="auto"/>
+          <w:lang w:val="en-US"/>
+        </w:rPr>
+        <w:t xml:space="preserve">[ </w:t>
       </w:r>
       <w:r>
         <w:rPr>
           <w:rStyle w:val="IntenseEmphasis"/>
           <w:b w:val="0"/>
           <w:color w:val="auto"/>
-        </w:rPr>
-        <w:t xml:space="preserve">  file that contains </w:t>
-      </w:r>
+          <w:lang w:val="en-US"/>
+        </w:rPr>
+        <w:t>not</w:t>
+      </w:r>
+      <w:proofErr w:type="gramEnd"/>
       <w:r>
         <w:rPr>
           <w:rStyle w:val="IntenseEmphasis"/>
           <w:b w:val="0"/>
           <w:color w:val="auto"/>
-        </w:rPr>
-        <w:t>all paths for files used inside the modules</w:t>
-      </w:r>
+          <w:lang w:val="en-US"/>
+        </w:rPr>
+        <w:t xml:space="preserve"> needed at the moment cause access token is really easy and fast to get on very authorization. Might be considered in the </w:t>
+      </w:r>
+      <w:proofErr w:type="gramStart"/>
       <w:r>
         <w:rPr>
           <w:rStyle w:val="IntenseEmphasis"/>
           <w:b w:val="0"/>
           <w:color w:val="auto"/>
-        </w:rPr>
-        <w:t>(</w:t>
+          <w:lang w:val="en-US"/>
+        </w:rPr>
+        <w:t xml:space="preserve">future </w:t>
+      </w:r>
+      <w:r>
+        <w:rPr>
+          <w:rStyle w:val="IntenseEmphasis"/>
+          <w:color w:val="auto"/>
+          <w:lang w:val="en-US"/>
+        </w:rPr>
+        <w:t>]</w:t>
+      </w:r>
+      <w:proofErr w:type="gramEnd"/>
+    </w:p>
+    <w:p>
+      <w:pPr>
+        <w:ind w:left="2880"/>
+        <w:rPr>
+          <w:rStyle w:val="IntenseEmphasis"/>
+          <w:color w:val="auto"/>
+          <w:lang w:val="en-US"/>
+        </w:rPr>
+      </w:pPr>
+      <w:r>
+        <w:rPr>
+          <w:rStyle w:val="IntenseEmphasis"/>
+          <w:color w:val="auto"/>
+          <w:lang w:val="en-US"/>
+        </w:rPr>
+        <w:t>-</w:t>
+      </w:r>
+      <w:r>
+        <w:rPr>
+          <w:rStyle w:val="IntenseEmphasis"/>
+          <w:color w:val="auto"/>
+          <w:lang w:val="en-US"/>
+        </w:rPr>
+        <w:t xml:space="preserve">CC Social </w:t>
+      </w:r>
+      <w:proofErr w:type="gramStart"/>
+      <w:r>
+        <w:rPr>
+          <w:rStyle w:val="IntenseEmphasis"/>
+          <w:color w:val="auto"/>
+          <w:lang w:val="en-US"/>
+        </w:rPr>
+        <w:t>media.xlsx</w:t>
+      </w:r>
+      <w:r>
+        <w:rPr>
+          <w:rStyle w:val="IntenseEmphasis"/>
+          <w:color w:val="auto"/>
+          <w:lang w:val="en-US"/>
+        </w:rPr>
+        <w:t>[</w:t>
+      </w:r>
+      <w:proofErr w:type="gramEnd"/>
+      <w:r>
+        <w:rPr>
+          <w:rStyle w:val="IntenseEmphasis"/>
+          <w:color w:val="auto"/>
+          <w:lang w:val="en-US"/>
+        </w:rPr>
+        <w:t xml:space="preserve"> </w:t>
       </w:r>
       <w:r>
         <w:rPr>
           <w:rStyle w:val="IntenseEmphasis"/>
           <w:b w:val="0"/>
           <w:color w:val="auto"/>
-        </w:rPr>
-        <w:t xml:space="preserve">read/write </w:t>
-      </w:r>
+          <w:lang w:val="en-US"/>
+        </w:rPr>
+        <w:t xml:space="preserve">temporary list with pages from </w:t>
+      </w:r>
+      <w:proofErr w:type="spellStart"/>
       <w:r>
         <w:rPr>
           <w:rStyle w:val="IntenseEmphasis"/>
           <w:b w:val="0"/>
           <w:color w:val="auto"/>
-        </w:rPr>
-        <w:t xml:space="preserve">files, error logs, </w:t>
-      </w:r>
+          <w:lang w:val="en-US"/>
+        </w:rPr>
+        <w:t>facebook</w:t>
+      </w:r>
+      <w:proofErr w:type="spellEnd"/>
       <w:r>
         <w:rPr>
           <w:rStyle w:val="IntenseEmphasis"/>
           <w:b w:val="0"/>
           <w:color w:val="auto"/>
-        </w:rPr>
-        <w:t xml:space="preserve"> </w:t>
+          <w:lang w:val="en-US"/>
+        </w:rPr>
+        <w:t xml:space="preserve"> :: optional</w:t>
+      </w:r>
+      <w:r>
+        <w:rPr>
+          <w:rStyle w:val="IntenseEmphasis"/>
+          <w:color w:val="auto"/>
+          <w:lang w:val="en-US"/>
+        </w:rPr>
+        <w:t>]</w:t>
+      </w:r>
+    </w:p>
+    <w:p>
+      <w:pPr>
+        <w:rPr>
+          <w:rStyle w:val="IntenseEmphasis"/>
+          <w:color w:val="auto"/>
+        </w:rPr>
+      </w:pPr>
+      <w:r>
+        <w:rPr>
+          <w:rStyle w:val="IntenseEmphasis"/>
+        </w:rPr>
+        <w:tab/>
+      </w:r>
+      <w:r>
+        <w:rPr>
+          <w:rStyle w:val="IntenseEmphasis"/>
+          <w:color w:val="auto"/>
+        </w:rPr>
+        <w:t>config.py   [</w:t>
       </w:r>
       <w:r>
         <w:rPr>
@@ -608,7 +727,7 @@
           <w:b w:val="0"/>
           <w:color w:val="auto"/>
         </w:rPr>
-        <w:t>oauth files)</w:t>
+        <w:t xml:space="preserve">  file that contains </w:t>
       </w:r>
       <w:r>
         <w:rPr>
@@ -616,7 +735,7 @@
           <w:b w:val="0"/>
           <w:color w:val="auto"/>
         </w:rPr>
-        <w:t>,system path, and consumer key and secret for facebook and twitter authorization</w:t>
+        <w:t>all paths for files used inside the modules</w:t>
       </w:r>
       <w:r>
         <w:rPr>
@@ -624,7 +743,7 @@
           <w:b w:val="0"/>
           <w:color w:val="auto"/>
         </w:rPr>
-        <w:t>, includes debuggin</w:t>
+        <w:t>(</w:t>
       </w:r>
       <w:r>
         <w:rPr>
@@ -632,7 +751,7 @@
           <w:b w:val="0"/>
           <w:color w:val="auto"/>
         </w:rPr>
-        <w:t>g setup methods that allow debug</w:t>
+        <w:t xml:space="preserve">read/write </w:t>
       </w:r>
       <w:r>
         <w:rPr>
@@ -640,7 +759,7 @@
           <w:b w:val="0"/>
           <w:color w:val="auto"/>
         </w:rPr>
-        <w:t>_printing</w:t>
+        <w:t xml:space="preserve">files, error logs, </w:t>
       </w:r>
       <w:r>
         <w:rPr>
@@ -648,6 +767,92 @@
           <w:b w:val="0"/>
           <w:color w:val="auto"/>
         </w:rPr>
+        <w:t xml:space="preserve"> </w:t>
+      </w:r>
+      <w:proofErr w:type="spellStart"/>
+      <w:r>
+        <w:rPr>
+          <w:rStyle w:val="IntenseEmphasis"/>
+          <w:b w:val="0"/>
+          <w:color w:val="auto"/>
+        </w:rPr>
+        <w:t>oauth</w:t>
+      </w:r>
+      <w:proofErr w:type="spellEnd"/>
+      <w:r>
+        <w:rPr>
+          <w:rStyle w:val="IntenseEmphasis"/>
+          <w:b w:val="0"/>
+          <w:color w:val="auto"/>
+        </w:rPr>
+        <w:t xml:space="preserve"> files)</w:t>
+      </w:r>
+      <w:r>
+        <w:rPr>
+          <w:rStyle w:val="IntenseEmphasis"/>
+          <w:b w:val="0"/>
+          <w:color w:val="auto"/>
+        </w:rPr>
+        <w:t xml:space="preserve">,system path, and consumer key and secret for </w:t>
+      </w:r>
+      <w:proofErr w:type="spellStart"/>
+      <w:r>
+        <w:rPr>
+          <w:rStyle w:val="IntenseEmphasis"/>
+          <w:b w:val="0"/>
+          <w:color w:val="auto"/>
+        </w:rPr>
+        <w:t>facebook</w:t>
+      </w:r>
+      <w:proofErr w:type="spellEnd"/>
+      <w:r>
+        <w:rPr>
+          <w:rStyle w:val="IntenseEmphasis"/>
+          <w:b w:val="0"/>
+          <w:color w:val="auto"/>
+        </w:rPr>
+        <w:t xml:space="preserve"> and twitter authorization</w:t>
+      </w:r>
+      <w:r>
+        <w:rPr>
+          <w:rStyle w:val="IntenseEmphasis"/>
+          <w:b w:val="0"/>
+          <w:color w:val="auto"/>
+        </w:rPr>
+        <w:t>, includes debuggin</w:t>
+      </w:r>
+      <w:r>
+        <w:rPr>
+          <w:rStyle w:val="IntenseEmphasis"/>
+          <w:b w:val="0"/>
+          <w:color w:val="auto"/>
+        </w:rPr>
+        <w:t xml:space="preserve">g setup methods that allow </w:t>
+      </w:r>
+      <w:proofErr w:type="spellStart"/>
+      <w:r>
+        <w:rPr>
+          <w:rStyle w:val="IntenseEmphasis"/>
+          <w:b w:val="0"/>
+          <w:color w:val="auto"/>
+        </w:rPr>
+        <w:t>debug</w:t>
+      </w:r>
+      <w:r>
+        <w:rPr>
+          <w:rStyle w:val="IntenseEmphasis"/>
+          <w:b w:val="0"/>
+          <w:color w:val="auto"/>
+        </w:rPr>
+        <w:t>_printing</w:t>
+      </w:r>
+      <w:proofErr w:type="spellEnd"/>
+      <w:r>
+        <w:rPr>
+          <w:rStyle w:val="IntenseEmphasis"/>
+          <w:b w:val="0"/>
+          <w:color w:val="auto"/>
+        </w:rPr>
         <w:t xml:space="preserve">  </w:t>
       </w:r>
       <w:r>
@@ -678,7 +883,15 @@
           <w:rStyle w:val="IntenseEmphasis"/>
           <w:color w:val="auto"/>
         </w:rPr>
-        <w:t xml:space="preserve"> [ </w:t>
+        <w:t xml:space="preserve"> </w:t>
+      </w:r>
+      <w:proofErr w:type="gramStart"/>
+      <w:r>
+        <w:rPr>
+          <w:rStyle w:val="IntenseEmphasis"/>
+          <w:color w:val="auto"/>
+        </w:rPr>
+        <w:t xml:space="preserve">[ </w:t>
       </w:r>
       <w:r>
         <w:rPr>
@@ -686,15 +899,16 @@
           <w:b w:val="0"/>
           <w:color w:val="auto"/>
         </w:rPr>
-        <w:t>loggers are set</w:t>
-      </w:r>
+        <w:t>loggers</w:t>
+      </w:r>
+      <w:proofErr w:type="gramEnd"/>
       <w:r>
         <w:rPr>
           <w:rStyle w:val="IntenseEmphasis"/>
           <w:b w:val="0"/>
           <w:color w:val="auto"/>
         </w:rPr>
-        <w:t xml:space="preserve"> </w:t>
+        <w:t xml:space="preserve"> are set</w:t>
       </w:r>
       <w:r>
         <w:rPr>
@@ -702,7 +916,7 @@
           <w:b w:val="0"/>
           <w:color w:val="auto"/>
         </w:rPr>
-        <w:t xml:space="preserve">up and contains method for </w:t>
+        <w:t xml:space="preserve"> </w:t>
       </w:r>
       <w:r>
         <w:rPr>
@@ -710,7 +924,7 @@
           <w:b w:val="0"/>
           <w:color w:val="auto"/>
         </w:rPr>
-        <w:t>printing while debug</w:t>
+        <w:t xml:space="preserve">up and contains method for </w:t>
       </w:r>
       <w:r>
         <w:rPr>
@@ -718,7 +932,7 @@
           <w:b w:val="0"/>
           <w:color w:val="auto"/>
         </w:rPr>
-        <w:t>g</w:t>
+        <w:t>printing while debug</w:t>
       </w:r>
       <w:r>
         <w:rPr>
@@ -726,37 +940,7 @@
           <w:b w:val="0"/>
           <w:color w:val="auto"/>
         </w:rPr>
-        <w:t>ing</w:t>
-      </w:r>
-      <w:r>
-        <w:rPr>
-          <w:rStyle w:val="IntenseEmphasis"/>
-          <w:color w:val="auto"/>
-        </w:rPr>
-        <w:t>]</w:t>
-      </w:r>
-    </w:p>
-    <w:p>
-      <w:pPr>
-        <w:ind w:firstLine="720"/>
-        <w:rPr>
-          <w:rStyle w:val="IntenseEmphasis"/>
-          <w:color w:val="auto"/>
-        </w:rPr>
-      </w:pPr>
-      <w:r>
-        <w:rPr>
-          <w:rStyle w:val="IntenseEmphasis"/>
-          <w:color w:val="auto"/>
-        </w:rPr>
-        <w:t>main.py</w:t>
-      </w:r>
-      <w:r>
-        <w:rPr>
-          <w:rStyle w:val="IntenseEmphasis"/>
-          <w:color w:val="auto"/>
-        </w:rPr>
-        <w:t xml:space="preserve"> [ </w:t>
+        <w:t>g</w:t>
       </w:r>
       <w:r>
         <w:rPr>
@@ -764,23 +948,95 @@
           <w:b w:val="0"/>
           <w:color w:val="auto"/>
         </w:rPr>
-        <w:t xml:space="preserve">contains menus to choose between functions from both social networks. Some of the functions are tested with hardcoded screen-names/ id-s, names of databases and collections </w:t>
+        <w:t>ing</w:t>
       </w:r>
       <w:r>
         <w:rPr>
           <w:rStyle w:val="IntenseEmphasis"/>
           <w:color w:val="auto"/>
         </w:rPr>
-        <w:t xml:space="preserve">] </w:t>
-      </w:r>
-    </w:p>
-    <w:p>
-      <w:pPr>
+        <w:t>]</w:t>
+      </w:r>
+    </w:p>
+    <w:p>
+      <w:pPr>
+        <w:ind w:firstLine="720"/>
         <w:rPr>
           <w:rStyle w:val="IntenseEmphasis"/>
           <w:color w:val="auto"/>
         </w:rPr>
       </w:pPr>
+      <w:r>
+        <w:rPr>
+          <w:rStyle w:val="IntenseEmphasis"/>
+          <w:color w:val="auto"/>
+        </w:rPr>
+        <w:t>main.py</w:t>
+      </w:r>
+      <w:r>
+        <w:rPr>
+          <w:rStyle w:val="IntenseEmphasis"/>
+          <w:color w:val="auto"/>
+        </w:rPr>
+        <w:t xml:space="preserve"> </w:t>
+      </w:r>
+      <w:proofErr w:type="gramStart"/>
+      <w:r>
+        <w:rPr>
+          <w:rStyle w:val="IntenseEmphasis"/>
+          <w:color w:val="auto"/>
+        </w:rPr>
+        <w:t xml:space="preserve">[ </w:t>
+      </w:r>
+      <w:r>
+        <w:rPr>
+          <w:rStyle w:val="IntenseEmphasis"/>
+          <w:b w:val="0"/>
+          <w:color w:val="auto"/>
+        </w:rPr>
+        <w:t>contains</w:t>
+      </w:r>
+      <w:proofErr w:type="gramEnd"/>
+      <w:r>
+        <w:rPr>
+          <w:rStyle w:val="IntenseEmphasis"/>
+          <w:b w:val="0"/>
+          <w:color w:val="auto"/>
+        </w:rPr>
+        <w:t xml:space="preserve"> menus to choose between functions from both social networks. Some of the functions are tested with hardcoded screen-names/ id-s, names of databases and </w:t>
+      </w:r>
+      <w:proofErr w:type="gramStart"/>
+      <w:r>
+        <w:rPr>
+          <w:rStyle w:val="IntenseEmphasis"/>
+          <w:b w:val="0"/>
+          <w:color w:val="auto"/>
+        </w:rPr>
+        <w:t xml:space="preserve">collections </w:t>
+      </w:r>
+      <w:r>
+        <w:rPr>
+          <w:rStyle w:val="IntenseEmphasis"/>
+          <w:color w:val="auto"/>
+        </w:rPr>
+        <w:t>]</w:t>
+      </w:r>
+      <w:proofErr w:type="gramEnd"/>
+      <w:r>
+        <w:rPr>
+          <w:rStyle w:val="IntenseEmphasis"/>
+          <w:color w:val="auto"/>
+        </w:rPr>
+        <w:t xml:space="preserve"> </w:t>
+      </w:r>
+    </w:p>
+    <w:p>
+      <w:pPr>
+        <w:rPr>
+          <w:rStyle w:val="IntenseEmphasis"/>
+          <w:color w:val="auto"/>
+        </w:rPr>
+      </w:pPr>
     </w:p>
     <w:p>
       <w:pPr>
@@ -798,13 +1054,23 @@
         </w:rPr>
         <w:tab/>
       </w:r>
-      <w:r>
-        <w:rPr>
-          <w:rStyle w:val="SubtleEmphasis"/>
-          <w:b/>
-          <w:color w:val="000000" w:themeColor="text1"/>
-        </w:rPr>
-        <w:t>AnalysisModule&gt;</w:t>
+      <w:proofErr w:type="spellStart"/>
+      <w:r>
+        <w:rPr>
+          <w:rStyle w:val="SubtleEmphasis"/>
+          <w:b/>
+          <w:color w:val="000000" w:themeColor="text1"/>
+        </w:rPr>
+        <w:t>AnalysisModule</w:t>
+      </w:r>
+      <w:proofErr w:type="spellEnd"/>
+      <w:r>
+        <w:rPr>
+          <w:rStyle w:val="SubtleEmphasis"/>
+          <w:b/>
+          <w:color w:val="000000" w:themeColor="text1"/>
+        </w:rPr>
+        <w:t>&gt;</w:t>
       </w:r>
     </w:p>
     <w:p>
@@ -816,6 +1082,7 @@
           <w:color w:val="000000" w:themeColor="text1"/>
         </w:rPr>
       </w:pPr>
+      <w:proofErr w:type="spellStart"/>
       <w:r>
         <w:rPr>
           <w:rStyle w:val="SubtleEmphasis"/>
@@ -824,6 +1091,7 @@
         </w:rPr>
         <w:t>Facebook</w:t>
       </w:r>
+      <w:proofErr w:type="spellEnd"/>
     </w:p>
     <w:p>
       <w:pPr>
@@ -851,7 +1119,23 @@
           <w:rStyle w:val="SubtleEmphasis"/>
           <w:color w:val="000000" w:themeColor="text1"/>
         </w:rPr>
-        <w:t>methods for manipulation with data for Facebook Pages</w:t>
+        <w:t xml:space="preserve">methods for manipulation with data for </w:t>
+      </w:r>
+      <w:proofErr w:type="spellStart"/>
+      <w:r>
+        <w:rPr>
+          <w:rStyle w:val="SubtleEmphasis"/>
+          <w:color w:val="000000" w:themeColor="text1"/>
+        </w:rPr>
+        <w:t>Facebook</w:t>
+      </w:r>
+      <w:proofErr w:type="spellEnd"/>
+      <w:r>
+        <w:rPr>
+          <w:rStyle w:val="SubtleEmphasis"/>
+          <w:color w:val="000000" w:themeColor="text1"/>
+        </w:rPr>
+        <w:t xml:space="preserve"> Pages</w:t>
       </w:r>
       <w:r>
         <w:rPr>
@@ -952,14 +1236,31 @@
           <w:b/>
           <w:color w:val="000000" w:themeColor="text1"/>
         </w:rPr>
-        <w:t xml:space="preserve">tweets.py [ </w:t>
-      </w:r>
-      <w:r>
-        <w:rPr>
-          <w:rStyle w:val="SubtleEmphasis"/>
-          <w:color w:val="000000" w:themeColor="text1"/>
-        </w:rPr>
-        <w:t>methods for manipulation with entities from tweets, sorting tweets etc.</w:t>
+        <w:t xml:space="preserve">tweets.py </w:t>
+      </w:r>
+      <w:proofErr w:type="gramStart"/>
+      <w:r>
+        <w:rPr>
+          <w:rStyle w:val="SubtleEmphasis"/>
+          <w:b/>
+          <w:color w:val="000000" w:themeColor="text1"/>
+        </w:rPr>
+        <w:t xml:space="preserve">[ </w:t>
+      </w:r>
+      <w:r>
+        <w:rPr>
+          <w:rStyle w:val="SubtleEmphasis"/>
+          <w:color w:val="000000" w:themeColor="text1"/>
+        </w:rPr>
+        <w:t>methods</w:t>
+      </w:r>
+      <w:proofErr w:type="gramEnd"/>
+      <w:r>
+        <w:rPr>
+          <w:rStyle w:val="SubtleEmphasis"/>
+          <w:color w:val="000000" w:themeColor="text1"/>
+        </w:rPr>
+        <w:t xml:space="preserve"> for manipulation with entities from tweets, sorting tweets etc.</w:t>
       </w:r>
       <w:r>
         <w:rPr>
@@ -1030,13 +1331,23 @@
           <w:color w:val="000000" w:themeColor="text1"/>
         </w:rPr>
       </w:pPr>
-      <w:r>
-        <w:rPr>
-          <w:rStyle w:val="SubtleEmphasis"/>
-          <w:b/>
-          <w:color w:val="000000" w:themeColor="text1"/>
-        </w:rPr>
-        <w:t>CrawlingModule&gt;</w:t>
+      <w:proofErr w:type="spellStart"/>
+      <w:r>
+        <w:rPr>
+          <w:rStyle w:val="SubtleEmphasis"/>
+          <w:b/>
+          <w:color w:val="000000" w:themeColor="text1"/>
+        </w:rPr>
+        <w:t>CrawlingModule</w:t>
+      </w:r>
+      <w:proofErr w:type="spellEnd"/>
+      <w:r>
+        <w:rPr>
+          <w:rStyle w:val="SubtleEmphasis"/>
+          <w:b/>
+          <w:color w:val="000000" w:themeColor="text1"/>
+        </w:rPr>
+        <w:t>&gt;</w:t>
       </w:r>
     </w:p>
     <w:p>
@@ -1063,8 +1374,17 @@
           <w:color w:val="000000" w:themeColor="text1"/>
         </w:rPr>
         <w:tab/>
+      </w:r>
+      <w:proofErr w:type="spellStart"/>
+      <w:r>
+        <w:rPr>
+          <w:rStyle w:val="SubtleEmphasis"/>
+          <w:b/>
+          <w:color w:val="000000" w:themeColor="text1"/>
+        </w:rPr>
         <w:t>Facebook</w:t>
       </w:r>
+      <w:proofErr w:type="spellEnd"/>
     </w:p>
     <w:p>
       <w:pPr>
@@ -1130,7 +1450,23 @@
           <w:rStyle w:val="SubtleEmphasis"/>
           <w:color w:val="000000" w:themeColor="text1"/>
         </w:rPr>
-        <w:t>methods that make api requests</w:t>
+        <w:t xml:space="preserve">methods that make </w:t>
+      </w:r>
+      <w:proofErr w:type="spellStart"/>
+      <w:r>
+        <w:rPr>
+          <w:rStyle w:val="SubtleEmphasis"/>
+          <w:color w:val="000000" w:themeColor="text1"/>
+        </w:rPr>
+        <w:t>api</w:t>
+      </w:r>
+      <w:proofErr w:type="spellEnd"/>
+      <w:r>
+        <w:rPr>
+          <w:rStyle w:val="SubtleEmphasis"/>
+          <w:color w:val="000000" w:themeColor="text1"/>
+        </w:rPr>
+        <w:t xml:space="preserve"> requests</w:t>
       </w:r>
       <w:r>
         <w:rPr>
@@ -1145,7 +1481,23 @@
           <w:rStyle w:val="SubtleEmphasis"/>
           <w:color w:val="000000" w:themeColor="text1"/>
         </w:rPr>
-        <w:t>for data from facebook pages</w:t>
+        <w:t xml:space="preserve">for data from </w:t>
+      </w:r>
+      <w:proofErr w:type="spellStart"/>
+      <w:r>
+        <w:rPr>
+          <w:rStyle w:val="SubtleEmphasis"/>
+          <w:color w:val="000000" w:themeColor="text1"/>
+        </w:rPr>
+        <w:t>facebook</w:t>
+      </w:r>
+      <w:proofErr w:type="spellEnd"/>
+      <w:r>
+        <w:rPr>
+          <w:rStyle w:val="SubtleEmphasis"/>
+          <w:color w:val="000000" w:themeColor="text1"/>
+        </w:rPr>
+        <w:t xml:space="preserve"> pages</w:t>
       </w:r>
       <w:r>
         <w:rPr>
@@ -1200,7 +1552,23 @@
           <w:rStyle w:val="SubtleEmphasis"/>
           <w:color w:val="000000" w:themeColor="text1"/>
         </w:rPr>
-        <w:t>methods for authorization and getting a twitter api object</w:t>
+        <w:t xml:space="preserve">methods for authorization and getting a twitter </w:t>
+      </w:r>
+      <w:proofErr w:type="spellStart"/>
+      <w:r>
+        <w:rPr>
+          <w:rStyle w:val="SubtleEmphasis"/>
+          <w:color w:val="000000" w:themeColor="text1"/>
+        </w:rPr>
+        <w:t>api</w:t>
+      </w:r>
+      <w:proofErr w:type="spellEnd"/>
+      <w:r>
+        <w:rPr>
+          <w:rStyle w:val="SubtleEmphasis"/>
+          <w:color w:val="000000" w:themeColor="text1"/>
+        </w:rPr>
+        <w:t xml:space="preserve"> object</w:t>
       </w:r>
       <w:r>
         <w:rPr>
@@ -1297,8 +1665,18 @@
           <w:b/>
           <w:color w:val="000000" w:themeColor="text1"/>
         </w:rPr>
-        <w:t xml:space="preserve"> api</w:t>
-      </w:r>
+        <w:t xml:space="preserve"> </w:t>
+      </w:r>
+      <w:proofErr w:type="spellStart"/>
+      <w:r>
+        <w:rPr>
+          <w:rStyle w:val="SubtleEmphasis"/>
+          <w:b/>
+          <w:color w:val="000000" w:themeColor="text1"/>
+        </w:rPr>
+        <w:t>api</w:t>
+      </w:r>
+      <w:proofErr w:type="spellEnd"/>
       <w:r>
         <w:rPr>
           <w:rStyle w:val="SubtleEmphasis"/>
@@ -1375,7 +1753,24 @@
           <w:color w:val="000000" w:themeColor="text1"/>
         </w:rPr>
         <w:tab/>
-        <w:t>DatabaseModule&gt;</w:t>
+      </w:r>
+      <w:proofErr w:type="spellStart"/>
+      <w:r>
+        <w:rPr>
+          <w:rStyle w:val="SubtleEmphasis"/>
+          <w:b/>
+          <w:color w:val="000000" w:themeColor="text1"/>
+        </w:rPr>
+        <w:t>DatabaseModule</w:t>
+      </w:r>
+      <w:proofErr w:type="spellEnd"/>
+      <w:r>
+        <w:rPr>
+          <w:rStyle w:val="SubtleEmphasis"/>
+          <w:b/>
+          <w:color w:val="000000" w:themeColor="text1"/>
+        </w:rPr>
+        <w:t>&gt;</w:t>
       </w:r>
     </w:p>
     <w:p>
@@ -1454,8 +1849,17 @@
           <w:color w:val="000000" w:themeColor="text1"/>
         </w:rPr>
         <w:tab/>
+      </w:r>
+      <w:proofErr w:type="spellStart"/>
+      <w:r>
+        <w:rPr>
+          <w:rStyle w:val="SubtleEmphasis"/>
+          <w:b/>
+          <w:color w:val="000000" w:themeColor="text1"/>
+        </w:rPr>
         <w:t>Facebook</w:t>
       </w:r>
+      <w:proofErr w:type="spellEnd"/>
     </w:p>
     <w:p>
       <w:pPr>
@@ -1568,7 +1972,23 @@
         <w:ind w:firstLine="720"/>
       </w:pPr>
       <w:r>
-        <w:t>– names of database [“twitter”, “facebook”]</w:t>
+        <w:t xml:space="preserve">– </w:t>
+      </w:r>
+      <w:proofErr w:type="gramStart"/>
+      <w:r>
+        <w:t>names</w:t>
+      </w:r>
+      <w:proofErr w:type="gramEnd"/>
+      <w:r>
+        <w:t xml:space="preserve"> of database [“twitter”, “</w:t>
+      </w:r>
+      <w:proofErr w:type="spellStart"/>
+      <w:r>
+        <w:t>facebook</w:t>
+      </w:r>
+      <w:proofErr w:type="spellEnd"/>
+      <w:r>
+        <w:t>”]</w:t>
       </w:r>
     </w:p>
     <w:p>
@@ -1576,7 +1996,15 @@
         <w:ind w:firstLine="720"/>
       </w:pPr>
       <w:r>
-        <w:t xml:space="preserve">-names of users / lists(slugs) [“community-councils”] , </w:t>
+        <w:t xml:space="preserve">-names of users / </w:t>
+      </w:r>
+      <w:proofErr w:type="gramStart"/>
+      <w:r>
+        <w:t>lists(</w:t>
+      </w:r>
+      <w:proofErr w:type="gramEnd"/>
+      <w:r>
+        <w:t xml:space="preserve">slugs) [“community-councils”] , </w:t>
       </w:r>
       <w:r>
         <w:t>WORLD_WOE_ID</w:t>
@@ -1587,15 +2015,39 @@
         <w:ind w:firstLine="720"/>
       </w:pPr>
       <w:r>
-        <w:t xml:space="preserve">-dynamically creating mongo collections out of  the names </w:t>
-      </w:r>
-      <w:r>
-        <w:t>of facebook pages, list members</w:t>
-      </w:r>
-    </w:p>
-    <w:p>
-      <w:r>
-        <w:t>-In CrawlingModule.Twitter &gt; user.py, tweets.py, list.py</w:t>
+        <w:t xml:space="preserve">-dynamically creating mongo collections out </w:t>
+      </w:r>
+      <w:proofErr w:type="gramStart"/>
+      <w:r>
+        <w:t>of  the</w:t>
+      </w:r>
+      <w:proofErr w:type="gramEnd"/>
+      <w:r>
+        <w:t xml:space="preserve"> names </w:t>
+      </w:r>
+      <w:r>
+        <w:t xml:space="preserve">of </w:t>
+      </w:r>
+      <w:proofErr w:type="spellStart"/>
+      <w:r>
+        <w:t>facebook</w:t>
+      </w:r>
+      <w:proofErr w:type="spellEnd"/>
+      <w:r>
+        <w:t xml:space="preserve"> pages, list members</w:t>
+      </w:r>
+    </w:p>
+    <w:p>
+      <w:r>
+        <w:t xml:space="preserve">-In </w:t>
+      </w:r>
+      <w:proofErr w:type="spellStart"/>
+      <w:r>
+        <w:t>CrawlingModule.Twitter</w:t>
+      </w:r>
+      <w:proofErr w:type="spellEnd"/>
+      <w:r>
+        <w:t xml:space="preserve"> &gt; user.py, tweets.py, list.py</w:t>
       </w:r>
     </w:p>
     <w:p>
@@ -1606,7 +2058,31 @@
     </w:p>
     <w:p>
       <w:r>
-        <w:t>-In AnalysisModule.Twitter &gt; tweets.py , graph.py and AnalysisModule.Facebook&gt;pages.py</w:t>
+        <w:t xml:space="preserve">-In </w:t>
+      </w:r>
+      <w:proofErr w:type="spellStart"/>
+      <w:r>
+        <w:t>AnalysisModule.Twitter</w:t>
+      </w:r>
+      <w:proofErr w:type="spellEnd"/>
+      <w:r>
+        <w:t xml:space="preserve"> &gt; </w:t>
+      </w:r>
+      <w:proofErr w:type="gramStart"/>
+      <w:r>
+        <w:t>tweets.py ,</w:t>
+      </w:r>
+      <w:proofErr w:type="gramEnd"/>
+      <w:r>
+        <w:t xml:space="preserve"> graph.py and </w:t>
+      </w:r>
+      <w:proofErr w:type="spellStart"/>
+      <w:r>
+        <w:t>AnalysisModule.Facebook</w:t>
+      </w:r>
+      <w:proofErr w:type="spellEnd"/>
+      <w:r>
+        <w:t>&gt;pages.py</w:t>
       </w:r>
     </w:p>
     <w:p>
@@ -1676,7 +2152,17 @@
         <w:pStyle w:val="ListParagraph"/>
       </w:pPr>
       <w:r>
-        <w:t xml:space="preserve">SEARCH Api – tweets: </w:t>
+        <w:t xml:space="preserve">SEARCH </w:t>
+      </w:r>
+      <w:proofErr w:type="spellStart"/>
+      <w:proofErr w:type="gramStart"/>
+      <w:r>
+        <w:t>Api</w:t>
+      </w:r>
+      <w:proofErr w:type="spellEnd"/>
+      <w:proofErr w:type="gramEnd"/>
+      <w:r>
+        <w:t xml:space="preserve"> – tweets: </w:t>
       </w:r>
       <w:hyperlink r:id="rId7" w:history="1">
         <w:r>
@@ -1700,8 +2186,13 @@
           <w:numId w:val="17"/>
         </w:numPr>
       </w:pPr>
-      <w:r>
-        <w:t>Facebook:</w:t>
+      <w:proofErr w:type="spellStart"/>
+      <w:r>
+        <w:t>Facebook</w:t>
+      </w:r>
+      <w:proofErr w:type="spellEnd"/>
+      <w:r>
+        <w:t>:</w:t>
       </w:r>
       <w:r>
         <w:rPr>
@@ -1742,7 +2233,15 @@
         <w:pStyle w:val="ListParagraph"/>
       </w:pPr>
       <w:r>
-        <w:t xml:space="preserve">Open graph- posts : </w:t>
+        <w:t xml:space="preserve">Open graph- </w:t>
+      </w:r>
+      <w:proofErr w:type="gramStart"/>
+      <w:r>
+        <w:t>posts :</w:t>
+      </w:r>
+      <w:proofErr w:type="gramEnd"/>
+      <w:r>
+        <w:t xml:space="preserve"> </w:t>
       </w:r>
       <w:hyperlink r:id="rId9" w:history="1">
         <w:r>
@@ -1845,11 +2344,19 @@
       <w:r>
         <w:fldChar w:fldCharType="separate"/>
       </w:r>
+      <w:proofErr w:type="spellStart"/>
       <w:r>
         <w:rPr>
           <w:rStyle w:val="Hyperlink"/>
         </w:rPr>
-        <w:t>Tweepy library (</w:t>
+        <w:t>Tweepy</w:t>
+      </w:r>
+      <w:proofErr w:type="spellEnd"/>
+      <w:r>
+        <w:rPr>
+          <w:rStyle w:val="Hyperlink"/>
+        </w:rPr>
+        <w:t xml:space="preserve"> library (</w:t>
       </w:r>
       <w:r>
         <w:rPr>
@@ -1923,11 +2430,19 @@
           <w:rStyle w:val="Hyperlink"/>
         </w:rPr>
       </w:pPr>
+      <w:proofErr w:type="spellStart"/>
       <w:r>
         <w:rPr>
           <w:rStyle w:val="Hyperlink"/>
         </w:rPr>
-        <w:t>Networkx(Analysis module)</w:t>
+        <w:t>Networkx</w:t>
+      </w:r>
+      <w:proofErr w:type="spellEnd"/>
+      <w:r>
+        <w:rPr>
+          <w:rStyle w:val="Hyperlink"/>
+        </w:rPr>
+        <w:t>(Analysis module)</w:t>
       </w:r>
     </w:p>
     <w:p>
@@ -1941,12 +2456,14 @@
           <w:rStyle w:val="Hyperlink"/>
         </w:rPr>
       </w:pPr>
+      <w:proofErr w:type="spellStart"/>
       <w:r>
         <w:rPr>
           <w:rStyle w:val="Hyperlink"/>
         </w:rPr>
         <w:t>Setuptools</w:t>
       </w:r>
+      <w:proofErr w:type="spellEnd"/>
     </w:p>
     <w:p>
       <w:pPr>
@@ -1956,12 +2473,14 @@
           <w:numId w:val="2"/>
         </w:numPr>
       </w:pPr>
+      <w:proofErr w:type="spellStart"/>
       <w:r>
         <w:rPr>
           <w:rStyle w:val="Hyperlink"/>
         </w:rPr>
         <w:t>Facebook-sdk</w:t>
       </w:r>
+      <w:proofErr w:type="spellEnd"/>
       <w:r>
         <w:fldChar w:fldCharType="end"/>
       </w:r>
@@ -1975,6 +2494,7 @@
         </w:numPr>
       </w:pPr>
       <w:hyperlink w:anchor="_Libraries" w:history="1">
+        <w:proofErr w:type="spellStart"/>
         <w:r>
           <w:rPr>
             <w:rStyle w:val="Hyperlink"/>
@@ -1987,6 +2507,7 @@
           </w:rPr>
           <w:t>rettytable</w:t>
         </w:r>
+        <w:proofErr w:type="spellEnd"/>
       </w:hyperlink>
     </w:p>
     <w:p>
@@ -1998,12 +2519,14 @@
         </w:numPr>
       </w:pPr>
       <w:hyperlink w:anchor="_Libraries" w:history="1">
+        <w:proofErr w:type="spellStart"/>
         <w:r>
           <w:rPr>
             <w:rStyle w:val="Hyperlink"/>
           </w:rPr>
           <w:t>Pymongo</w:t>
         </w:r>
+        <w:proofErr w:type="spellEnd"/>
       </w:hyperlink>
     </w:p>
     <w:p>
@@ -2015,12 +2538,14 @@
         </w:numPr>
       </w:pPr>
       <w:hyperlink w:anchor="_MongoDB" w:history="1">
+        <w:proofErr w:type="spellStart"/>
         <w:r>
           <w:rPr>
             <w:rStyle w:val="Hyperlink"/>
           </w:rPr>
           <w:t>Mongodb</w:t>
         </w:r>
+        <w:proofErr w:type="spellEnd"/>
       </w:hyperlink>
     </w:p>
     <w:p>
@@ -2062,12 +2587,14 @@
         </w:numPr>
       </w:pPr>
       <w:hyperlink w:anchor="_PyCharm" w:history="1">
+        <w:proofErr w:type="spellStart"/>
         <w:r>
           <w:rPr>
             <w:rStyle w:val="Hyperlink"/>
           </w:rPr>
           <w:t>PyCharm</w:t>
         </w:r>
+        <w:proofErr w:type="spellEnd"/>
       </w:hyperlink>
     </w:p>
     <w:p>
@@ -2084,12 +2611,14 @@
         </w:numPr>
       </w:pPr>
       <w:hyperlink w:anchor="_Gephi" w:history="1">
+        <w:proofErr w:type="spellStart"/>
         <w:r>
           <w:rPr>
             <w:rStyle w:val="Hyperlink"/>
           </w:rPr>
           <w:t>Gephi</w:t>
         </w:r>
+        <w:proofErr w:type="spellEnd"/>
       </w:hyperlink>
     </w:p>
     <w:p>
@@ -2110,7 +2639,39 @@
         <w:t xml:space="preserve">To be able to </w:t>
       </w:r>
       <w:r>
-        <w:t>use the api of twitter or facebook firstly you should create a twitter/facebook account or use an existing one  and register your app  here:</w:t>
+        <w:t xml:space="preserve">use the </w:t>
+      </w:r>
+      <w:proofErr w:type="spellStart"/>
+      <w:r>
+        <w:t>api</w:t>
+      </w:r>
+      <w:proofErr w:type="spellEnd"/>
+      <w:r>
+        <w:t xml:space="preserve"> of twitter or </w:t>
+      </w:r>
+      <w:proofErr w:type="spellStart"/>
+      <w:r>
+        <w:t>facebook</w:t>
+      </w:r>
+      <w:proofErr w:type="spellEnd"/>
+      <w:r>
+        <w:t xml:space="preserve"> firstly you should create a twitter/</w:t>
+      </w:r>
+      <w:proofErr w:type="spellStart"/>
+      <w:r>
+        <w:t>facebook</w:t>
+      </w:r>
+      <w:proofErr w:type="spellEnd"/>
+      <w:r>
+        <w:t xml:space="preserve"> account or use an existing </w:t>
+      </w:r>
+      <w:proofErr w:type="gramStart"/>
+      <w:r>
+        <w:t>one  and</w:t>
+      </w:r>
+      <w:proofErr w:type="gramEnd"/>
+      <w:r>
+        <w:t xml:space="preserve"> register your app  here:</w:t>
       </w:r>
     </w:p>
     <w:p>
@@ -2128,7 +2689,15 @@
     </w:p>
     <w:p>
       <w:r>
-        <w:t xml:space="preserve">-facebook: </w:t>
+        <w:t>-</w:t>
+      </w:r>
+      <w:proofErr w:type="spellStart"/>
+      <w:r>
+        <w:t>facebook</w:t>
+      </w:r>
+      <w:proofErr w:type="spellEnd"/>
+      <w:r>
+        <w:t xml:space="preserve">: </w:t>
       </w:r>
       <w:hyperlink r:id="rId11" w:history="1">
         <w:r>
@@ -2180,7 +2749,21 @@
           <w:rStyle w:val="SubtleEmphasis"/>
         </w:rPr>
         <w:lastRenderedPageBreak/>
-        <w:t>Python version : 2.7.5</w:t>
+        <w:t xml:space="preserve">Python </w:t>
+      </w:r>
+      <w:proofErr w:type="gramStart"/>
+      <w:r>
+        <w:rPr>
+          <w:rStyle w:val="SubtleEmphasis"/>
+        </w:rPr>
+        <w:t>version :</w:t>
+      </w:r>
+      <w:proofErr w:type="gramEnd"/>
+      <w:r>
+        <w:rPr>
+          <w:rStyle w:val="SubtleEmphasis"/>
+        </w:rPr>
+        <w:t xml:space="preserve"> 2.7.5</w:t>
       </w:r>
     </w:p>
     <w:p>
@@ -2251,8 +2834,13 @@
       </w:r>
     </w:p>
     <w:p>
-      <w:r>
-        <w:t xml:space="preserve">1)Download : </w:t>
+      <w:proofErr w:type="gramStart"/>
+      <w:r>
+        <w:t>1)Download</w:t>
+      </w:r>
+      <w:proofErr w:type="gramEnd"/>
+      <w:r>
+        <w:t xml:space="preserve"> : </w:t>
       </w:r>
       <w:r>
         <w:rPr>
@@ -2279,8 +2867,21 @@
       </w:r>
     </w:p>
     <w:p>
-      <w:r>
-        <w:t xml:space="preserve">2)From cmd/terminal go to the folder where your get-pip.py file is and follow the instructions from  </w:t>
+      <w:proofErr w:type="gramStart"/>
+      <w:r>
+        <w:t>2)From</w:t>
+      </w:r>
+      <w:proofErr w:type="gramEnd"/>
+      <w:r>
+        <w:t xml:space="preserve"> </w:t>
+      </w:r>
+      <w:proofErr w:type="spellStart"/>
+      <w:r>
+        <w:t>cmd</w:t>
+      </w:r>
+      <w:proofErr w:type="spellEnd"/>
+      <w:r>
+        <w:t xml:space="preserve">/terminal go to the folder where your get-pip.py file is and follow the instructions from  </w:t>
       </w:r>
       <w:hyperlink r:id="rId15" w:history="1">
         <w:r>
@@ -2311,19 +2912,48 @@
       </w:r>
     </w:p>
     <w:p>
-      <w:r>
-        <w:rPr>
-          <w:b/>
-        </w:rPr>
-        <w:t>pip install name_of_library</w:t>
-      </w:r>
-      <w:r>
-        <w:t xml:space="preserve"> ( eq.pymongo,tweepy,twitter …)</w:t>
-      </w:r>
-    </w:p>
-    <w:p>
-      <w:r>
-        <w:t>pip installs setup tools</w:t>
+      <w:proofErr w:type="gramStart"/>
+      <w:r>
+        <w:rPr>
+          <w:b/>
+        </w:rPr>
+        <w:t>pip</w:t>
+      </w:r>
+      <w:proofErr w:type="gramEnd"/>
+      <w:r>
+        <w:rPr>
+          <w:b/>
+        </w:rPr>
+        <w:t xml:space="preserve"> install </w:t>
+      </w:r>
+      <w:proofErr w:type="spellStart"/>
+      <w:r>
+        <w:rPr>
+          <w:b/>
+        </w:rPr>
+        <w:t>name_of_library</w:t>
+      </w:r>
+      <w:proofErr w:type="spellEnd"/>
+      <w:r>
+        <w:t xml:space="preserve"> ( </w:t>
+      </w:r>
+      <w:proofErr w:type="spellStart"/>
+      <w:r>
+        <w:t>eq.pymongo,tweepy,twitter</w:t>
+      </w:r>
+      <w:proofErr w:type="spellEnd"/>
+      <w:r>
+        <w:t xml:space="preserve"> …)</w:t>
+      </w:r>
+    </w:p>
+    <w:p>
+      <w:proofErr w:type="gramStart"/>
+      <w:r>
+        <w:t>pip</w:t>
+      </w:r>
+      <w:proofErr w:type="gramEnd"/>
+      <w:r>
+        <w:t xml:space="preserve"> installs setup tools</w:t>
       </w:r>
       <w:r>
         <w:t xml:space="preserve"> when it’s installed </w:t>
@@ -2350,6 +2980,7 @@
       </w:pPr>
       <w:bookmarkStart w:id="3" w:name="_MongoDB"/>
       <w:bookmarkEnd w:id="3"/>
+      <w:proofErr w:type="spellStart"/>
       <w:r>
         <w:rPr>
           <w:i/>
@@ -2357,10 +2988,19 @@
         </w:rPr>
         <w:t>MongoDB</w:t>
       </w:r>
-    </w:p>
-    <w:p>
-      <w:r>
-        <w:t xml:space="preserve">For installation of MongoDB follow the link </w:t>
+      <w:proofErr w:type="spellEnd"/>
+    </w:p>
+    <w:p>
+      <w:r>
+        <w:t xml:space="preserve">For installation of </w:t>
+      </w:r>
+      <w:proofErr w:type="spellStart"/>
+      <w:r>
+        <w:t>MongoDB</w:t>
+      </w:r>
+      <w:proofErr w:type="spellEnd"/>
+      <w:r>
+        <w:t xml:space="preserve"> follow the link </w:t>
       </w:r>
       <w:hyperlink r:id="rId17" w:history="1">
         <w:r>
@@ -2391,18 +3031,57 @@
     </w:p>
     <w:p>
       <w:r>
-        <w:t xml:space="preserve">1) establish a tunnel from one cmd/terminal window by going to mongo’s installation folder usually “c:/Program Files/ MongoDB/bin” and run </w:t>
-      </w:r>
+        <w:t xml:space="preserve">1) </w:t>
+      </w:r>
+      <w:proofErr w:type="gramStart"/>
+      <w:r>
+        <w:t>establish</w:t>
+      </w:r>
+      <w:proofErr w:type="gramEnd"/>
+      <w:r>
+        <w:t xml:space="preserve"> a tunnel from one </w:t>
+      </w:r>
+      <w:proofErr w:type="spellStart"/>
+      <w:r>
+        <w:t>cmd</w:t>
+      </w:r>
+      <w:proofErr w:type="spellEnd"/>
+      <w:r>
+        <w:t xml:space="preserve">/terminal window by going to </w:t>
+      </w:r>
+      <w:proofErr w:type="spellStart"/>
+      <w:r>
+        <w:t>mongo’s</w:t>
+      </w:r>
+      <w:proofErr w:type="spellEnd"/>
+      <w:r>
+        <w:t xml:space="preserve"> installation folder usually “c:/Program Files/ </w:t>
+      </w:r>
+      <w:proofErr w:type="spellStart"/>
+      <w:r>
+        <w:t>MongoDB</w:t>
+      </w:r>
+      <w:proofErr w:type="spellEnd"/>
+      <w:r>
+        <w:t xml:space="preserve">/bin” and run </w:t>
+      </w:r>
+      <w:proofErr w:type="spellStart"/>
       <w:r>
         <w:rPr>
           <w:b/>
         </w:rPr>
         <w:t>mongod</w:t>
       </w:r>
-    </w:p>
-    <w:p>
-      <w:r>
-        <w:t xml:space="preserve">2)And open another window were you go to the same folder and instead run </w:t>
+      <w:proofErr w:type="spellEnd"/>
+    </w:p>
+    <w:p>
+      <w:proofErr w:type="gramStart"/>
+      <w:r>
+        <w:t>2)And</w:t>
+      </w:r>
+      <w:proofErr w:type="gramEnd"/>
+      <w:r>
+        <w:t xml:space="preserve"> open another window were you go to the same folder and instead run </w:t>
       </w:r>
       <w:r>
         <w:rPr>
@@ -2457,7 +3136,11 @@
     </w:p>
     <w:p>
       <w:r>
-        <w:t>For editing the Readme.md file useful tool -</w:t>
+        <w:t xml:space="preserve">For editing the Readme.md file useful tool </w:t>
+      </w:r>
+      <w:proofErr w:type="gramStart"/>
+      <w:r>
+        <w:t>-</w:t>
       </w:r>
       <w:r>
         <w:t xml:space="preserve"> </w:t>
@@ -2466,7 +3149,11 @@
         <w:t xml:space="preserve"> </w:t>
       </w:r>
       <w:r>
-        <w:t>https://stackedit.io/#</w:t>
+        <w:t>https</w:t>
+      </w:r>
+      <w:proofErr w:type="gramEnd"/>
+      <w:r>
+        <w:t>://stackedit.io/#</w:t>
       </w:r>
     </w:p>
     <w:p>
@@ -2491,7 +3178,15 @@
         </w:numPr>
       </w:pPr>
       <w:r>
-        <w:t>Use cmd/terminal; go to the new project’s folder.</w:t>
+        <w:t xml:space="preserve">Use </w:t>
+      </w:r>
+      <w:proofErr w:type="spellStart"/>
+      <w:r>
+        <w:t>cmd</w:t>
+      </w:r>
+      <w:proofErr w:type="spellEnd"/>
+      <w:r>
+        <w:t>/terminal; go to the new project’s folder.</w:t>
       </w:r>
     </w:p>
     <w:p>
@@ -2533,8 +3228,16 @@
         <w:rPr>
           <w:b/>
         </w:rPr>
-        <w:t>git add .</w:t>
-      </w:r>
+        <w:t xml:space="preserve">git </w:t>
+      </w:r>
+      <w:proofErr w:type="gramStart"/>
+      <w:r>
+        <w:rPr>
+          <w:b/>
+        </w:rPr>
+        <w:t>add .</w:t>
+      </w:r>
+      <w:proofErr w:type="gramEnd"/>
       <w:r>
         <w:rPr>
           <w:b/>
@@ -2557,7 +3260,23 @@
         <w:t xml:space="preserve"> </w:t>
       </w:r>
       <w:r>
-        <w:t xml:space="preserve">and finally run git push url_link_to_project_on_github (eg. </w:t>
+        <w:t xml:space="preserve">and finally run git push </w:t>
+      </w:r>
+      <w:proofErr w:type="spellStart"/>
+      <w:r>
+        <w:t>url_link_to_project_on_github</w:t>
+      </w:r>
+      <w:proofErr w:type="spellEnd"/>
+      <w:r>
+        <w:t xml:space="preserve"> (</w:t>
+      </w:r>
+      <w:proofErr w:type="spellStart"/>
+      <w:r>
+        <w:t>eg</w:t>
+      </w:r>
+      <w:proofErr w:type="spellEnd"/>
+      <w:r>
+        <w:t xml:space="preserve">. </w:t>
       </w:r>
       <w:r>
         <w:rPr>
@@ -2655,8 +3374,13 @@
       <w:pPr>
         <w:pStyle w:val="ListParagraph"/>
       </w:pPr>
-      <w:r>
-        <w:t xml:space="preserve">for going back few versions. Be careful when trying to commit changes because it can erase everything you’ve changed so far. </w:t>
+      <w:proofErr w:type="gramStart"/>
+      <w:r>
+        <w:t>for</w:t>
+      </w:r>
+      <w:proofErr w:type="gramEnd"/>
+      <w:r>
+        <w:t xml:space="preserve"> going back few versions. Be careful when trying to commit changes because it can erase everything you’ve changed so far. </w:t>
       </w:r>
     </w:p>
     <w:p>
@@ -2669,6 +3393,7 @@
       </w:pPr>
       <w:bookmarkStart w:id="6" w:name="_PyCharm"/>
       <w:bookmarkEnd w:id="6"/>
+      <w:proofErr w:type="spellStart"/>
       <w:r>
         <w:rPr>
           <w:i/>
@@ -2676,6 +3401,7 @@
         </w:rPr>
         <w:t>PyCharm</w:t>
       </w:r>
+      <w:proofErr w:type="spellEnd"/>
     </w:p>
     <w:p>
       <w:r>
@@ -2700,6 +3426,7 @@
       </w:pPr>
       <w:bookmarkStart w:id="7" w:name="_Gephi"/>
       <w:bookmarkEnd w:id="7"/>
+      <w:proofErr w:type="spellStart"/>
       <w:r>
         <w:rPr>
           <w:i/>
@@ -2707,6 +3434,7 @@
         </w:rPr>
         <w:t>Gephi</w:t>
       </w:r>
+      <w:proofErr w:type="spellEnd"/>
     </w:p>
     <w:p>
       <w:hyperlink r:id="rId25" w:history="1">
@@ -2719,8 +3447,13 @@
       </w:hyperlink>
     </w:p>
     <w:p>
-      <w:r>
-        <w:t xml:space="preserve">Gephi tutorial - </w:t>
+      <w:proofErr w:type="spellStart"/>
+      <w:r>
+        <w:t>Gephi</w:t>
+      </w:r>
+      <w:proofErr w:type="spellEnd"/>
+      <w:r>
+        <w:t xml:space="preserve"> tutorial - </w:t>
       </w:r>
       <w:hyperlink r:id="rId26" w:history="1">
         <w:r>
@@ -2738,7 +3471,23 @@
         </w:rPr>
       </w:pPr>
       <w:r>
-        <w:t>If trying to create labels (eg. name of user) you must go to Data Laboritory &gt; Copy Data to other column &gt; save</w:t>
+        <w:t>If trying to create labels (</w:t>
+      </w:r>
+      <w:proofErr w:type="spellStart"/>
+      <w:r>
+        <w:t>eg</w:t>
+      </w:r>
+      <w:proofErr w:type="spellEnd"/>
+      <w:r>
+        <w:t xml:space="preserve">. name of user) you must go to Data </w:t>
+      </w:r>
+      <w:proofErr w:type="spellStart"/>
+      <w:r>
+        <w:t>Laboritory</w:t>
+      </w:r>
+      <w:proofErr w:type="spellEnd"/>
+      <w:r>
+        <w:t xml:space="preserve"> &gt; Copy Data to other column &gt; save</w:t>
       </w:r>
     </w:p>
     <w:p>
@@ -2770,8 +3519,13 @@
           <w:numId w:val="7"/>
         </w:numPr>
       </w:pPr>
-      <w:r>
-        <w:t>socket.error (104 'connection reset by peer')</w:t>
+      <w:proofErr w:type="spellStart"/>
+      <w:r>
+        <w:t>socket.error</w:t>
+      </w:r>
+      <w:proofErr w:type="spellEnd"/>
+      <w:r>
+        <w:t xml:space="preserve"> (104 'connection reset by peer')</w:t>
       </w:r>
       <w:r>
         <w:t xml:space="preserve"> :: set to sleep for few sec </w:t>
@@ -2795,8 +3549,13 @@
           <w:numId w:val="7"/>
         </w:numPr>
       </w:pPr>
-      <w:r>
-        <w:t xml:space="preserve">pycharm – set </w:t>
+      <w:proofErr w:type="spellStart"/>
+      <w:r>
+        <w:t>pycharm</w:t>
+      </w:r>
+      <w:proofErr w:type="spellEnd"/>
+      <w:r>
+        <w:t xml:space="preserve"> – set </w:t>
       </w:r>
       <w:r>
         <w:t>python interpreter</w:t>
@@ -2852,7 +3611,15 @@
         </w:numPr>
       </w:pPr>
       <w:r>
-        <w:t>importing modules :: must create __init__.py files in every package/directory</w:t>
+        <w:t>importing modules :: must create __</w:t>
+      </w:r>
+      <w:proofErr w:type="spellStart"/>
+      <w:r>
+        <w:t>init__.py</w:t>
+      </w:r>
+      <w:proofErr w:type="spellEnd"/>
+      <w:r>
+        <w:t xml:space="preserve"> files in every package/directory</w:t>
       </w:r>
     </w:p>
     <w:p>
@@ -2864,15 +3631,49 @@
         </w:numPr>
       </w:pPr>
       <w:r>
-        <w:t>mongo corrupted files , not running, unexpected shutdown :: go to /path/mongo/bin run mongod  –-dbpath path/to/data –reapir</w:t>
-      </w:r>
+        <w:t xml:space="preserve">mongo corrupted files , not running, unexpected shutdown :: go to /path/mongo/bin run </w:t>
+      </w:r>
+      <w:proofErr w:type="spellStart"/>
+      <w:r>
+        <w:t>mongod</w:t>
+      </w:r>
+      <w:proofErr w:type="spellEnd"/>
+      <w:r>
+        <w:t xml:space="preserve">  –-</w:t>
+      </w:r>
+      <w:proofErr w:type="spellStart"/>
+      <w:r>
+        <w:t>dbpath</w:t>
+      </w:r>
+      <w:proofErr w:type="spellEnd"/>
+      <w:r>
+        <w:t xml:space="preserve"> path/</w:t>
+      </w:r>
+      <w:proofErr w:type="spellStart"/>
+      <w:r>
+        <w:t>to</w:t>
+      </w:r>
+      <w:proofErr w:type="spellEnd"/>
+      <w:r>
+        <w:t>/data –</w:t>
+      </w:r>
+      <w:proofErr w:type="spellStart"/>
+      <w:r>
+        <w:t>reapir</w:t>
+      </w:r>
+      <w:proofErr w:type="spellEnd"/>
     </w:p>
     <w:p>
       <w:pPr>
         <w:pStyle w:val="ListParagraph"/>
       </w:pPr>
-      <w:r>
-        <w:t xml:space="preserve">more info : </w:t>
+      <w:proofErr w:type="gramStart"/>
+      <w:r>
+        <w:t>more</w:t>
+      </w:r>
+      <w:proofErr w:type="gramEnd"/>
+      <w:r>
+        <w:t xml:space="preserve"> info : </w:t>
       </w:r>
       <w:hyperlink r:id="rId30" w:history="1">
         <w:r>
@@ -2891,8 +3692,21 @@
           <w:numId w:val="16"/>
         </w:numPr>
       </w:pPr>
-      <w:r>
-        <w:t>xlrd only saves files into xls format</w:t>
+      <w:proofErr w:type="spellStart"/>
+      <w:r>
+        <w:t>xlrd</w:t>
+      </w:r>
+      <w:proofErr w:type="spellEnd"/>
+      <w:r>
+        <w:t xml:space="preserve"> only saves files into </w:t>
+      </w:r>
+      <w:proofErr w:type="spellStart"/>
+      <w:r>
+        <w:t>xls</w:t>
+      </w:r>
+      <w:proofErr w:type="spellEnd"/>
+      <w:r>
+        <w:t xml:space="preserve"> format</w:t>
       </w:r>
     </w:p>
     <w:p>
@@ -2914,7 +3728,15 @@
         <w:spacing w:after="0" w:line="240" w:lineRule="auto"/>
       </w:pPr>
       <w:r>
-        <w:t xml:space="preserve">(MONGO QUERY ) find which tweets were written in a reply: </w:t>
+        <w:t xml:space="preserve">(MONGO </w:t>
+      </w:r>
+      <w:proofErr w:type="gramStart"/>
+      <w:r>
+        <w:t>QUERY )</w:t>
+      </w:r>
+      <w:proofErr w:type="gramEnd"/>
+      <w:r>
+        <w:t xml:space="preserve"> find which tweets were written in a reply: </w:t>
       </w:r>
     </w:p>
     <w:p>
@@ -3315,7 +4137,15 @@
         <w:spacing w:after="0" w:line="240" w:lineRule="auto"/>
       </w:pPr>
       <w:r>
-        <w:t xml:space="preserve"> (MONGO QUERY ) find which tweets were written in a reply [for different users]: </w:t>
+        <w:t xml:space="preserve"> (MONGO </w:t>
+      </w:r>
+      <w:proofErr w:type="gramStart"/>
+      <w:r>
+        <w:t>QUERY )</w:t>
+      </w:r>
+      <w:proofErr w:type="gramEnd"/>
+      <w:r>
+        <w:t xml:space="preserve"> find which tweets were written in a reply [for different users]: </w:t>
       </w:r>
     </w:p>
     <w:p>
@@ -3863,11 +4693,197 @@
         <w:pStyle w:val="Heading1"/>
         <w:rPr>
           <w:color w:val="943634" w:themeColor="accent2" w:themeShade="BF"/>
+          <w:lang w:val="en-US"/>
         </w:rPr>
       </w:pPr>
       <w:r>
         <w:rPr>
           <w:color w:val="943634" w:themeColor="accent2" w:themeShade="BF"/>
+          <w:lang w:val="mk-MK"/>
+        </w:rPr>
+        <w:t>М</w:t>
+      </w:r>
+      <w:proofErr w:type="spellStart"/>
+      <w:r>
+        <w:rPr>
+          <w:color w:val="943634" w:themeColor="accent2" w:themeShade="BF"/>
+          <w:lang w:val="en-US"/>
+        </w:rPr>
+        <w:t>anual</w:t>
+      </w:r>
+      <w:proofErr w:type="spellEnd"/>
+    </w:p>
+    <w:p>
+      <w:pPr>
+        <w:pStyle w:val="Heading2"/>
+        <w:rPr>
+          <w:b/>
+          <w:color w:val="943634" w:themeColor="accent2" w:themeShade="BF"/>
+        </w:rPr>
+      </w:pPr>
+      <w:r>
+        <w:rPr>
+          <w:b/>
+          <w:color w:val="943634" w:themeColor="accent2" w:themeShade="BF"/>
+        </w:rPr>
+        <w:t xml:space="preserve"> </w:t>
+      </w:r>
+      <w:r>
+        <w:rPr>
+          <w:b/>
+        </w:rPr>
+        <w:t>Twitter menu:</w:t>
+      </w:r>
+      <w:r>
+        <w:rPr>
+          <w:b/>
+          <w:i/>
+        </w:rPr>
+        <w:t xml:space="preserve">  </w:t>
+      </w:r>
+    </w:p>
+    <w:p>
+      <w:pPr>
+        <w:pStyle w:val="ListParagraph"/>
+        <w:numPr>
+          <w:ilvl w:val="0"/>
+          <w:numId w:val="16"/>
+        </w:numPr>
+        <w:rPr>
+          <w:lang w:val="en-US"/>
+        </w:rPr>
+      </w:pPr>
+      <w:r>
+        <w:rPr>
+          <w:lang w:val="en-US"/>
+        </w:rPr>
+        <w:t>to save tweets from members of a list for a longer period of time : 5)</w:t>
+      </w:r>
+    </w:p>
+    <w:p>
+      <w:pPr>
+        <w:pStyle w:val="ListParagraph"/>
+        <w:numPr>
+          <w:ilvl w:val="0"/>
+          <w:numId w:val="16"/>
+        </w:numPr>
+        <w:rPr>
+          <w:lang w:val="en-US"/>
+        </w:rPr>
+      </w:pPr>
+      <w:r>
+        <w:rPr>
+          <w:lang w:val="en-US"/>
+        </w:rPr>
+        <w:t>to do any type of analysis with twitter data for list members:</w:t>
+      </w:r>
+    </w:p>
+    <w:p>
+      <w:pPr>
+        <w:pStyle w:val="ListParagraph"/>
+        <w:rPr>
+          <w:lang w:val="en-US"/>
+        </w:rPr>
+      </w:pPr>
+      <w:r>
+        <w:rPr>
+          <w:lang w:val="en-US"/>
+        </w:rPr>
+        <w:t>-</w:t>
+      </w:r>
+      <w:proofErr w:type="gramStart"/>
+      <w:r>
+        <w:rPr>
+          <w:lang w:val="en-US"/>
+        </w:rPr>
+        <w:t>collect</w:t>
+      </w:r>
+      <w:r>
+        <w:rPr>
+          <w:lang w:val="en-US"/>
+        </w:rPr>
+        <w:t xml:space="preserve">  basic</w:t>
+      </w:r>
+      <w:proofErr w:type="gramEnd"/>
+      <w:r>
+        <w:rPr>
+          <w:lang w:val="en-US"/>
+        </w:rPr>
+        <w:t xml:space="preserve"> info about list members 6)</w:t>
+      </w:r>
+    </w:p>
+    <w:p>
+      <w:pPr>
+        <w:pStyle w:val="ListParagraph"/>
+        <w:rPr>
+          <w:lang w:val="en-US"/>
+        </w:rPr>
+      </w:pPr>
+      <w:r>
+        <w:rPr>
+          <w:lang w:val="en-US"/>
+        </w:rPr>
+        <w:t>-collect l</w:t>
+      </w:r>
+      <w:r>
+        <w:rPr>
+          <w:lang w:val="en-US"/>
+        </w:rPr>
+        <w:t xml:space="preserve">ist members </w:t>
+      </w:r>
+      <w:proofErr w:type="gramStart"/>
+      <w:r>
+        <w:rPr>
+          <w:lang w:val="en-US"/>
+        </w:rPr>
+        <w:t>tweets :</w:t>
+      </w:r>
+      <w:proofErr w:type="gramEnd"/>
+      <w:r>
+        <w:rPr>
+          <w:lang w:val="en-US"/>
+        </w:rPr>
+        <w:t xml:space="preserve"> 3) or 5)</w:t>
+      </w:r>
+    </w:p>
+    <w:p>
+      <w:pPr>
+        <w:pStyle w:val="ListParagraph"/>
+        <w:rPr>
+          <w:lang w:val="en-US"/>
+        </w:rPr>
+      </w:pPr>
+      <w:r>
+        <w:rPr>
+          <w:lang w:val="en-US"/>
+        </w:rPr>
+        <w:t>-  do export or analysis</w:t>
+      </w:r>
+    </w:p>
+    <w:p>
+      <w:pPr>
+        <w:rPr>
+          <w:lang w:val="en-US"/>
+        </w:rPr>
+      </w:pPr>
+    </w:p>
+    <w:p>
+      <w:pPr>
+        <w:rPr>
+          <w:lang w:val="en-US"/>
+        </w:rPr>
+      </w:pPr>
+    </w:p>
+    <w:p>
+      <w:pPr>
+        <w:pStyle w:val="Heading1"/>
+        <w:rPr>
+          <w:color w:val="943634" w:themeColor="accent2" w:themeShade="BF"/>
+        </w:rPr>
+      </w:pPr>
+      <w:r>
+        <w:rPr>
+          <w:color w:val="943634" w:themeColor="accent2" w:themeShade="BF"/>
         </w:rPr>
         <w:t>Future work</w:t>
       </w:r>
@@ -3882,13 +4898,23 @@
     </w:p>
     <w:p>
       <w:r>
-        <w:rPr>
-          <w:b/>
-        </w:rPr>
-        <w:tab/>
-      </w:r>
-      <w:r>
-        <w:t xml:space="preserve"> Currently the modules are divided firstly by their function and then after the Social Network their meant for. Since they are  separated in the package, at the moment there shouldn’t be any confusions about which module belongs to which sub package , but it may be worth considering in the future to create separate packages for Facebook and Twitter and then divide them into Crawling, Analysis and Database module. This way the packages would be</w:t>
+        <w:t xml:space="preserve">Currently the modules are divided firstly by their function and then after the Social Network their meant for. Since they </w:t>
+      </w:r>
+      <w:proofErr w:type="gramStart"/>
+      <w:r>
+        <w:t>are  separated</w:t>
+      </w:r>
+      <w:proofErr w:type="gramEnd"/>
+      <w:r>
+        <w:t xml:space="preserve"> in the package, at the moment there shouldn’t be any confusions about which module belongs to which sub package , but it may be worth considering in the future to create separate packages for </w:t>
+      </w:r>
+      <w:proofErr w:type="spellStart"/>
+      <w:r>
+        <w:t>Facebook</w:t>
+      </w:r>
+      <w:proofErr w:type="spellEnd"/>
+      <w:r>
+        <w:t xml:space="preserve"> and Twitter and then divide them into Crawling, Analysis and Database module. This way the packages would be</w:t>
       </w:r>
       <w:r>
         <w:t xml:space="preserve"> smaller and easier to maintain.</w:t>
@@ -3945,12 +4971,26 @@
         <w:rPr>
           <w:lang w:val="en-US"/>
         </w:rPr>
-        <w:t>For now in the DatabaseModule the appearance of duplicate keys when storing data is handled in</w:t>
-      </w:r>
+        <w:t xml:space="preserve">For now in the </w:t>
+      </w:r>
+      <w:proofErr w:type="spellStart"/>
       <w:r>
         <w:rPr>
           <w:lang w:val="en-US"/>
         </w:rPr>
+        <w:t>DatabaseModule</w:t>
+      </w:r>
+      <w:proofErr w:type="spellEnd"/>
+      <w:r>
+        <w:rPr>
+          <w:lang w:val="en-US"/>
+        </w:rPr>
+        <w:t xml:space="preserve"> the appearance of duplicate keys when storing data is handled in</w:t>
+      </w:r>
+      <w:r>
+        <w:rPr>
+          <w:lang w:val="en-US"/>
+        </w:rPr>
         <w:t xml:space="preserve"> a</w:t>
       </w:r>
       <w:r>
@@ -3963,7 +5003,21 @@
         <w:rPr>
           <w:lang w:val="en-US"/>
         </w:rPr>
-        <w:t xml:space="preserve"> so that when collecting data additional operations for storing repeated data are not being done. But it might be worth considering  to create another update function that would occasionally update the information of the stored data, since data is changing with time.</w:t>
+        <w:t xml:space="preserve"> so that when collecting data additional operations for storing repeated data are not being done. But it might be worth </w:t>
+      </w:r>
+      <w:proofErr w:type="gramStart"/>
+      <w:r>
+        <w:rPr>
+          <w:lang w:val="en-US"/>
+        </w:rPr>
+        <w:t>considering  to</w:t>
+      </w:r>
+      <w:proofErr w:type="gramEnd"/>
+      <w:r>
+        <w:rPr>
+          <w:lang w:val="en-US"/>
+        </w:rPr>
+        <w:t xml:space="preserve"> create another update function that would occasionally update the information of the stored data, since data is changing with time.</w:t>
       </w:r>
     </w:p>
     <w:sectPr>
@@ -4094,7 +5148,7 @@
   <w:abstractNum w:abstractNumId="1">
     <w:nsid w:val="13F12F0F"/>
     <w:multiLevelType w:val="hybridMultilevel"/>
-    <w:tmpl w:val="27DED552"/>
+    <w:tmpl w:val="7262AE8C"/>
     <w:lvl w:ilvl="0" w:tplc="042F0001">
       <w:start w:val="1"/>
       <w:numFmt w:val="bullet"/>
@@ -4205,6 +5259,119 @@
     </w:lvl>
   </w:abstractNum>
   <w:abstractNum w:abstractNumId="2">
+    <w:nsid w:val="27E82419"/>
+    <w:multiLevelType w:val="hybridMultilevel"/>
+    <w:tmpl w:val="01CE96A0"/>
+    <w:lvl w:ilvl="0" w:tplc="042F0001">
+      <w:start w:val="1"/>
+      <w:numFmt w:val="bullet"/>
+      <w:lvlText w:val=""/>
+      <w:lvlJc w:val="left"/>
+      <w:pPr>
+        <w:ind w:left="720" w:hanging="360"/>
+      </w:pPr>
+      <w:rPr>
+        <w:rFonts w:ascii="Symbol" w:hAnsi="Symbol" w:hint="default"/>
+      </w:rPr>
+    </w:lvl>
+    <w:lvl w:ilvl="1" w:tplc="042F0003" w:tentative="1">
+      <w:start w:val="1"/>
+      <w:numFmt w:val="bullet"/>
+      <w:lvlText w:val="o"/>
+      <w:lvlJc w:val="left"/>
+      <w:pPr>
+        <w:ind w:left="1440" w:hanging="360"/>
+      </w:pPr>
+      <w:rPr>
+        <w:rFonts w:ascii="Courier New" w:hAnsi="Courier New" w:cs="Courier New" w:hint="default"/>
+      </w:rPr>
+    </w:lvl>
+    <w:lvl w:ilvl="2" w:tplc="042F0005" w:tentative="1">
+      <w:start w:val="1"/>
+      <w:numFmt w:val="bullet"/>
+      <w:lvlText w:val=""/>
+      <w:lvlJc w:val="left"/>
+      <w:pPr>
+        <w:ind w:left="2160" w:hanging="360"/>
+      </w:pPr>
+      <w:rPr>
+        <w:rFonts w:ascii="Wingdings" w:hAnsi="Wingdings" w:hint="default"/>
+      </w:rPr>
+    </w:lvl>
+    <w:lvl w:ilvl="3" w:tplc="042F0001" w:tentative="1">
+      <w:start w:val="1"/>
+      <w:numFmt w:val="bullet"/>
+      <w:lvlText w:val=""/>
+      <w:lvlJc w:val="left"/>
+      <w:pPr>
+        <w:ind w:left="2880" w:hanging="360"/>
+      </w:pPr>
+      <w:rPr>
+        <w:rFonts w:ascii="Symbol" w:hAnsi="Symbol" w:hint="default"/>
+      </w:rPr>
+    </w:lvl>
+    <w:lvl w:ilvl="4" w:tplc="042F0003" w:tentative="1">
+      <w:start w:val="1"/>
+      <w:numFmt w:val="bullet"/>
+      <w:lvlText w:val="o"/>
+      <w:lvlJc w:val="left"/>
+      <w:pPr>
+        <w:ind w:left="3600" w:hanging="360"/>
+      </w:pPr>
+      <w:rPr>
+        <w:rFonts w:ascii="Courier New" w:hAnsi="Courier New" w:cs="Courier New" w:hint="default"/>
+      </w:rPr>
+    </w:lvl>
+    <w:lvl w:ilvl="5" w:tplc="042F0005" w:tentative="1">
+      <w:start w:val="1"/>
+      <w:numFmt w:val="bullet"/>
+      <w:lvlText w:val=""/>
+      <w:lvlJc w:val="left"/>
+      <w:pPr>
+        <w:ind w:left="4320" w:hanging="360"/>
+      </w:pPr>
+      <w:rPr>
+        <w:rFonts w:ascii="Wingdings" w:hAnsi="Wingdings" w:hint="default"/>
+      </w:rPr>
+    </w:lvl>
+    <w:lvl w:ilvl="6" w:tplc="042F0001" w:tentative="1">
+      <w:start w:val="1"/>
+      <w:numFmt w:val="bullet"/>
+      <w:lvlText w:val=""/>
+      <w:lvlJc w:val="left"/>
+      <w:pPr>
+        <w:ind w:left="5040" w:hanging="360"/>
+      </w:pPr>
+      <w:rPr>
+        <w:rFonts w:ascii="Symbol" w:hAnsi="Symbol" w:hint="default"/>
+      </w:rPr>
+    </w:lvl>
+    <w:lvl w:ilvl="7" w:tplc="042F0003" w:tentative="1">
+      <w:start w:val="1"/>
+      <w:numFmt w:val="bullet"/>
+      <w:lvlText w:val="o"/>
+      <w:lvlJc w:val="left"/>
+      <w:pPr>
+        <w:ind w:left="5760" w:hanging="360"/>
+      </w:pPr>
+      <w:rPr>
+        <w:rFonts w:ascii="Courier New" w:hAnsi="Courier New" w:cs="Courier New" w:hint="default"/>
+      </w:rPr>
+    </w:lvl>
+    <w:lvl w:ilvl="8" w:tplc="042F0005" w:tentative="1">
+      <w:start w:val="1"/>
+      <w:numFmt w:val="bullet"/>
+      <w:lvlText w:val=""/>
+      <w:lvlJc w:val="left"/>
+      <w:pPr>
+        <w:ind w:left="6480" w:hanging="360"/>
+      </w:pPr>
+      <w:rPr>
+        <w:rFonts w:ascii="Wingdings" w:hAnsi="Wingdings" w:hint="default"/>
+      </w:rPr>
+    </w:lvl>
+  </w:abstractNum>
+  <w:abstractNum w:abstractNumId="3">
     <w:nsid w:val="2BAF095D"/>
     <w:multiLevelType w:val="hybridMultilevel"/>
     <w:tmpl w:val="C4546074"/>
@@ -4317,7 +5484,7 @@
       </w:rPr>
     </w:lvl>
   </w:abstractNum>
-  <w:abstractNum w:abstractNumId="3">
+  <w:abstractNum w:abstractNumId="4">
     <w:nsid w:val="516727BD"/>
     <w:multiLevelType w:val="hybridMultilevel"/>
     <w:tmpl w:val="748214CC"/>
@@ -4430,7 +5597,7 @@
       </w:rPr>
     </w:lvl>
   </w:abstractNum>
-  <w:abstractNum w:abstractNumId="4">
+  <w:abstractNum w:abstractNumId="5">
     <w:nsid w:val="53AF2C1F"/>
     <w:multiLevelType w:val="hybridMultilevel"/>
     <w:tmpl w:val="A3348866"/>
@@ -4543,7 +5710,7 @@
       </w:rPr>
     </w:lvl>
   </w:abstractNum>
-  <w:abstractNum w:abstractNumId="5">
+  <w:abstractNum w:abstractNumId="6">
     <w:nsid w:val="5502044C"/>
     <w:multiLevelType w:val="hybridMultilevel"/>
     <w:tmpl w:val="9496AD90"/>
@@ -4656,7 +5823,7 @@
       </w:rPr>
     </w:lvl>
   </w:abstractNum>
-  <w:abstractNum w:abstractNumId="6">
+  <w:abstractNum w:abstractNumId="7">
     <w:nsid w:val="58C66E53"/>
     <w:multiLevelType w:val="hybridMultilevel"/>
     <w:tmpl w:val="59464964"/>
@@ -4769,7 +5936,7 @@
       </w:rPr>
     </w:lvl>
   </w:abstractNum>
-  <w:abstractNum w:abstractNumId="7">
+  <w:abstractNum w:abstractNumId="8">
     <w:nsid w:val="5A037E51"/>
     <w:multiLevelType w:val="hybridMultilevel"/>
     <w:tmpl w:val="9F063154"/>
@@ -4882,7 +6049,7 @@
       </w:rPr>
     </w:lvl>
   </w:abstractNum>
-  <w:abstractNum w:abstractNumId="8">
+  <w:abstractNum w:abstractNumId="9">
     <w:nsid w:val="5D357ED1"/>
     <w:multiLevelType w:val="hybridMultilevel"/>
     <w:tmpl w:val="B7A85A9C"/>
@@ -4995,7 +6162,7 @@
       </w:rPr>
     </w:lvl>
   </w:abstractNum>
-  <w:abstractNum w:abstractNumId="9">
+  <w:abstractNum w:abstractNumId="10">
     <w:nsid w:val="605274C6"/>
     <w:multiLevelType w:val="hybridMultilevel"/>
     <w:tmpl w:val="35FA2890"/>
@@ -5108,7 +6275,7 @@
       </w:rPr>
     </w:lvl>
   </w:abstractNum>
-  <w:abstractNum w:abstractNumId="10">
+  <w:abstractNum w:abstractNumId="11">
     <w:nsid w:val="607F4495"/>
     <w:multiLevelType w:val="hybridMultilevel"/>
     <w:tmpl w:val="AF5844E8"/>
@@ -5221,7 +6388,7 @@
       </w:rPr>
     </w:lvl>
   </w:abstractNum>
-  <w:abstractNum w:abstractNumId="11">
+  <w:abstractNum w:abstractNumId="12">
     <w:nsid w:val="637379F4"/>
     <w:multiLevelType w:val="hybridMultilevel"/>
     <w:tmpl w:val="CA68A5BC"/>
@@ -5334,7 +6501,7 @@
       </w:rPr>
     </w:lvl>
   </w:abstractNum>
-  <w:abstractNum w:abstractNumId="12">
+  <w:abstractNum w:abstractNumId="13">
     <w:nsid w:val="64DC1888"/>
     <w:multiLevelType w:val="hybridMultilevel"/>
     <w:tmpl w:val="17D820FE"/>
@@ -5423,7 +6590,7 @@
       </w:pPr>
     </w:lvl>
   </w:abstractNum>
-  <w:abstractNum w:abstractNumId="13">
+  <w:abstractNum w:abstractNumId="14">
     <w:nsid w:val="7028031C"/>
     <w:multiLevelType w:val="hybridMultilevel"/>
     <w:tmpl w:val="3CFCDF4E"/>
@@ -5536,7 +6703,7 @@
       </w:rPr>
     </w:lvl>
   </w:abstractNum>
-  <w:abstractNum w:abstractNumId="14">
+  <w:abstractNum w:abstractNumId="15">
     <w:nsid w:val="76625571"/>
     <w:multiLevelType w:val="hybridMultilevel"/>
     <w:tmpl w:val="297E34AA"/>
@@ -5649,7 +6816,7 @@
       </w:rPr>
     </w:lvl>
   </w:abstractNum>
-  <w:abstractNum w:abstractNumId="15">
+  <w:abstractNum w:abstractNumId="16">
     <w:nsid w:val="7C92339B"/>
     <w:multiLevelType w:val="hybridMultilevel"/>
     <w:tmpl w:val="E95E5F04"/>
@@ -5762,7 +6929,7 @@
       </w:rPr>
     </w:lvl>
   </w:abstractNum>
-  <w:abstractNum w:abstractNumId="16">
+  <w:abstractNum w:abstractNumId="17">
     <w:nsid w:val="7CA63888"/>
     <w:multiLevelType w:val="hybridMultilevel"/>
     <w:tmpl w:val="136C6BF4"/>
@@ -5876,55 +7043,58 @@
     </w:lvl>
   </w:abstractNum>
   <w:num w:numId="1">
-    <w:abstractNumId w:val="5"/>
+    <w:abstractNumId w:val="6"/>
   </w:num>
   <w:num w:numId="2">
-    <w:abstractNumId w:val="3"/>
+    <w:abstractNumId w:val="4"/>
   </w:num>
   <w:num w:numId="3">
-    <w:abstractNumId w:val="16"/>
+    <w:abstractNumId w:val="17"/>
   </w:num>
   <w:num w:numId="4">
     <w:abstractNumId w:val="0"/>
   </w:num>
   <w:num w:numId="5">
+    <w:abstractNumId w:val="15"/>
+  </w:num>
+  <w:num w:numId="6">
+    <w:abstractNumId w:val="13"/>
+  </w:num>
+  <w:num w:numId="7">
+    <w:abstractNumId w:val="12"/>
+  </w:num>
+  <w:num w:numId="8">
     <w:abstractNumId w:val="14"/>
   </w:num>
-  <w:num w:numId="6">
-    <w:abstractNumId w:val="12"/>
+  <w:num w:numId="9">
+    <w:abstractNumId w:val="9"/>
   </w:num>
-  <w:num w:numId="7">
-    <w:abstractNumId w:val="11"/>
-  </w:num>
-  <w:num w:numId="8">
-    <w:abstractNumId w:val="13"/>
-  </w:num>
-  <w:num w:numId="9">
+  <w:num w:numId="10">
     <w:abstractNumId w:val="8"/>
   </w:num>
-  <w:num w:numId="10">
-    <w:abstractNumId w:val="7"/>
-  </w:num>
   <w:num w:numId="11">
-    <w:abstractNumId w:val="2"/>
+    <w:abstractNumId w:val="3"/>
   </w:num>
   <w:num w:numId="12">
-    <w:abstractNumId w:val="9"/>
+    <w:abstractNumId w:val="10"/>
   </w:num>
   <w:num w:numId="13">
-    <w:abstractNumId w:val="15"/>
+    <w:abstractNumId w:val="16"/>
   </w:num>
   <w:num w:numId="14">
-    <w:abstractNumId w:val="4"/>
+    <w:abstractNumId w:val="5"/>
   </w:num>
   <w:num w:numId="15">
-    <w:abstractNumId w:val="10"/>
+    <w:abstractNumId w:val="11"/>
   </w:num>
   <w:num w:numId="16">
     <w:abstractNumId w:val="1"/>
   </w:num>
   <w:num w:numId="17">
-    <w:abstractNumId w:val="6"/>
+    <w:abstractNumId w:val="7"/>
+  </w:num>
+  <w:num w:numId="18">
+    <w:abstractNumId w:val="2"/>
   </w:num>
 </w:numbering>
 </file>
@@ -6121,7 +7291,7 @@
     <w:uiPriority w:val="9"/>
     <w:unhideWhenUsed/>
     <w:qFormat/>
-    <w:rsid w:val="00397DFA"/>
+    <w:rsid w:val="008A0796"/>
     <w:pPr>
       <w:keepNext/>
       <w:keepLines/>
@@ -6130,11 +7300,11 @@
     </w:pPr>
     <w:rPr>
       <w:rFonts w:asciiTheme="majorHAnsi" w:eastAsiaTheme="majorEastAsia" w:hAnsiTheme="majorHAnsi" w:cstheme="majorBidi"/>
-      <w:b/>
       <w:bCs/>
       <w:color w:val="4F81BD" w:themeColor="accent1"/>
       <w:sz w:val="26"/>
       <w:szCs w:val="26"/>
+      <w:lang w:val="en-US"/>
     </w:rPr>
   </w:style>
   <w:style w:type="paragraph" w:styleId="Heading3">
@@ -6186,7 +7356,6 @@
   <w:style w:type="character" w:default="1" w:styleId="DefaultParagraphFont">
     <w:name w:val="Default Paragraph Font"/>
     <w:uiPriority w:val="1"/>
-    <w:semiHidden/>
     <w:unhideWhenUsed/>
   </w:style>
   <w:style w:type="table" w:default="1" w:styleId="TableNormal">
@@ -6309,14 +7478,14 @@
     <w:basedOn w:val="DefaultParagraphFont"/>
     <w:link w:val="Heading2"/>
     <w:uiPriority w:val="9"/>
-    <w:rsid w:val="00397DFA"/>
+    <w:rsid w:val="008A0796"/>
     <w:rPr>
       <w:rFonts w:asciiTheme="majorHAnsi" w:eastAsiaTheme="majorEastAsia" w:hAnsiTheme="majorHAnsi" w:cstheme="majorBidi"/>
-      <w:b/>
       <w:bCs/>
       <w:color w:val="4F81BD" w:themeColor="accent1"/>
       <w:sz w:val="26"/>
       <w:szCs w:val="26"/>
+      <w:lang w:val="en-US"/>
     </w:rPr>
   </w:style>
   <w:style w:type="character" w:customStyle="1" w:styleId="Heading3Char">

</xml_diff>